<commit_message>
update alamat on header
</commit_message>
<xml_diff>
--- a/templates/invoice.docx
+++ b/templates/invoice.docx
@@ -17,8 +17,6 @@
         <w:rPr>
           <w:rFonts w:ascii="Calibri" w:hAnsi="Calibri" w:cs="Calibri"/>
           <w:b/>
-          <w:sz w:val="22"/>
-          <w:szCs w:val="22"/>
           <w:u w:val="single"/>
         </w:rPr>
         <w:t>INVOICE</w:t>
@@ -1265,7 +1263,14 @@
                                 <w:sz w:val="22"/>
                                 <w:szCs w:val="22"/>
                               </w:rPr>
-                              <w:t xml:space="preserve">Jl. </w:t>
+                              <w:t xml:space="preserve">Gedung JICA (FPMIPA-A) Lt. 5. </w:t>
+                            </w:r>
+                            <w:r>
+                              <w:rPr>
+                                <w:sz w:val="22"/>
+                                <w:szCs w:val="22"/>
+                              </w:rPr>
+                              <w:t>Jl. Set</w:t>
                             </w:r>
                             <w:proofErr w:type="spellStart"/>
                             <w:r>
@@ -1273,7 +1278,7 @@
                                 <w:sz w:val="22"/>
                                 <w:szCs w:val="22"/>
                               </w:rPr>
-                              <w:t>Setiabudhi</w:t>
+                              <w:t>iabudhi</w:t>
                             </w:r>
                             <w:proofErr w:type="spellEnd"/>
                             <w:r>
@@ -1516,13 +1521,13 @@
             </wp:anchor>
           </w:drawing>
         </mc:Choice>
-        <mc:Fallback xmlns:a="http://schemas.openxmlformats.org/drawingml/2006/main" xmlns:a14="http://schemas.microsoft.com/office/drawing/2010/main" xmlns:pic="http://schemas.openxmlformats.org/drawingml/2006/picture" xmlns:wp14="http://schemas.microsoft.com/office/word/2010/wordml">
-          <w:pict w14:anchorId="70459C06">
-            <v:group id="Group 1" style="position:absolute;margin-left:-9.15pt;margin-top:-5.25pt;width:543.7pt;height:55pt;z-index:251657728" coordsize="10874,1100" coordorigin="775,314" o:spid="_x0000_s1026" o:gfxdata="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">
-              <v:rect id="Rectangle 2" style="position:absolute;left:3246;top:314;width:8403;height:1076;visibility:visible;mso-wrap-style:square;v-text-anchor:top" o:spid="_x0000_s1027" stroked="f" o:gfxdata="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">
+        <mc:Fallback>
+          <w:pict>
+            <v:group w14:anchorId="1DAFB734" id="Group 1" o:spid="_x0000_s1026" style="position:absolute;margin-left:-9.15pt;margin-top:-5.25pt;width:543.7pt;height:55pt;z-index:251657728" coordorigin="775,314" coordsize="10874,1100" o:gfxdata="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">
+              <v:rect id="Rectangle 2" o:spid="_x0000_s1027" style="position:absolute;left:3246;top:314;width:8403;height:1076;visibility:visible;mso-wrap-style:square;v-text-anchor:top" o:gfxdata="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" stroked="f">
                 <v:textbox>
                   <w:txbxContent>
-                    <w:p wp14:textId="77777777">
+                    <w:p>
                       <w:pPr>
                         <w:rPr>
                           <w:b/>
@@ -1539,7 +1544,7 @@
                         <w:t xml:space="preserve">LABORATORIUM KIMIA INSTRUMEN </w:t>
                       </w:r>
                     </w:p>
-                    <w:p wp14:textId="77777777">
+                    <w:p>
                       <w:pPr>
                         <w:rPr>
                           <w:b/>
@@ -1553,22 +1558,10 @@
                           <w:sz w:val="28"/>
                           <w:szCs w:val="28"/>
                         </w:rPr>
-                        <w:t xml:space="preserve">UNIVERSITAS PENDIDIKAN </w:t>
+                        <w:t>UNIVERSITAS PENDIDIKAN INDONESIA</w:t>
                       </w:r>
-                      <w:smartTag w:uri="urn:schemas-microsoft-com:office:smarttags" w:element="place">
-                        <w:smartTag w:uri="urn:schemas-microsoft-com:office:smarttags" w:element="country-region">
-                          <w:r>
-                            <w:rPr>
-                              <w:b/>
-                              <w:sz w:val="28"/>
-                              <w:szCs w:val="28"/>
-                            </w:rPr>
-                            <w:t>INDONESIA</w:t>
-                          </w:r>
-                        </w:smartTag>
-                      </w:smartTag>
                     </w:p>
-                    <w:p wp14:textId="77777777">
+                    <w:p>
                       <w:pPr>
                         <w:rPr>
                           <w:sz w:val="22"/>
@@ -1580,16 +1573,39 @@
                           <w:sz w:val="22"/>
                           <w:szCs w:val="22"/>
                         </w:rPr>
-                        <w:t xml:space="preserve">Jl. Setiabudhi No.229 Bandung – 40154. </w:t>
+                        <w:t xml:space="preserve">Gedung JICA (FPMIPA-A) Lt. 5. </w:t>
+                      </w:r>
+                      <w:r>
+                        <w:rPr>
+                          <w:sz w:val="22"/>
+                          <w:szCs w:val="22"/>
+                        </w:rPr>
+                        <w:t>Jl. Set</w:t>
+                      </w:r>
+                      <w:proofErr w:type="spellStart"/>
+                      <w:r>
+                        <w:rPr>
+                          <w:sz w:val="22"/>
+                          <w:szCs w:val="22"/>
+                        </w:rPr>
+                        <w:t>iabudhi</w:t>
+                      </w:r>
+                      <w:proofErr w:type="spellEnd"/>
+                      <w:r>
+                        <w:rPr>
+                          <w:sz w:val="22"/>
+                          <w:szCs w:val="22"/>
+                        </w:rPr>
+                        <w:t xml:space="preserve"> No.229 Bandung – 40154. </w:t>
                       </w:r>
                     </w:p>
                   </w:txbxContent>
                 </v:textbox>
               </v:rect>
-              <v:rect id="AutoShape 3" style="position:absolute;left:898;top:394;width:2814;height:909;visibility:visible;mso-wrap-style:square;v-text-anchor:top" o:spid="_x0000_s1028" filled="f" stroked="f" o:gfxdata="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">
-                <o:lock v:ext="edit" text="t" aspectratio="t"/>
+              <v:rect id="AutoShape 3" o:spid="_x0000_s1028" style="position:absolute;left:898;top:394;width:2814;height:909;visibility:visible;mso-wrap-style:square;v-text-anchor:top" o:gfxdata="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" filled="f" stroked="f">
+                <o:lock v:ext="edit" aspectratio="t" text="t"/>
               </v:rect>
-              <v:shapetype id="_x0000_t75" coordsize="21600,21600" filled="f" stroked="f" o:spt="75" o:preferrelative="t" path="m@4@5l@4@11@9@11@9@5xe">
+              <v:shapetype id="_x0000_t75" coordsize="21600,21600" o:spt="75" o:preferrelative="t" path="m@4@5l@4@11@9@11@9@5xe" filled="f" stroked="f">
                 <v:stroke joinstyle="miter"/>
                 <v:formulas>
                   <v:f eqn="if lineDrawn pixelLineWidth 0"/>
@@ -1605,26 +1621,26 @@
                   <v:f eqn="prod @7 21600 pixelHeight"/>
                   <v:f eqn="sum @10 21600 0"/>
                 </v:formulas>
-                <v:path gradientshapeok="t" o:connecttype="rect" o:extrusionok="f"/>
+                <v:path o:extrusionok="f" gradientshapeok="t" o:connecttype="rect"/>
                 <o:lock v:ext="edit" aspectratio="t"/>
               </v:shapetype>
-              <v:shape id="Picture 4" style="position:absolute;left:825;top:458;width:740;height:792;visibility:visible;mso-wrap-style:square" o:spid="_x0000_s1029" type="#_x0000_t75" o:gfxdata="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">
-                <v:imagedata o:title="" r:id="rId2"/>
+              <v:shape id="Picture 4" o:spid="_x0000_s1029" type="#_x0000_t75" style="position:absolute;left:825;top:458;width:740;height:792;visibility:visible;mso-wrap-style:square" o:gfxdata="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">
+                <v:imagedata r:id="rId2" o:title=""/>
               </v:shape>
-              <v:line id="Line 5" style="position:absolute;visibility:visible;mso-wrap-style:square" o:spid="_x0000_s1030" strokecolor="#900" strokeweight="6pt" o:connectortype="straight" from="1573,1183" to="3261,1183" o:gfxdata="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">
+              <v:line id="Line 5" o:spid="_x0000_s1030" style="position:absolute;visibility:visible;mso-wrap-style:square" from="1573,1183" to="3261,1183" o:connectortype="straight" o:gfxdata="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" strokecolor="#900" strokeweight="6pt">
                 <v:stroke linestyle="thickBetweenThin"/>
               </v:line>
-              <v:line id="Line 6" style="position:absolute;visibility:visible;mso-wrap-style:square" o:spid="_x0000_s1031" strokeweight="4pt" o:connectortype="straight" from="775,1362" to="11324,1362" o:gfxdata="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">
+              <v:line id="Line 6" o:spid="_x0000_s1031" style="position:absolute;visibility:visible;mso-wrap-style:square" from="775,1362" to="11324,1362" o:connectortype="straight" o:gfxdata="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" strokeweight="4pt">
                 <v:stroke linestyle="thickThin"/>
               </v:line>
               <v:shapetype id="_x0000_t202" coordsize="21600,21600" o:spt="202" path="m,l,21600r21600,l21600,xe">
                 <v:stroke joinstyle="miter"/>
                 <v:path gradientshapeok="t" o:connecttype="rect"/>
               </v:shapetype>
-              <v:shape id="Text Box 7" style="position:absolute;left:1433;top:326;width:2456;height:1088;visibility:visible;mso-wrap-style:square;v-text-anchor:top" o:spid="_x0000_s1032" filled="f" fillcolor="#ccf" stroked="f" type="#_x0000_t202" o:gfxdata="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">
+              <v:shape id="Text Box 7" o:spid="_x0000_s1032" type="#_x0000_t202" style="position:absolute;left:1433;top:326;width:2456;height:1088;visibility:visible;mso-wrap-style:square;v-text-anchor:top" o:gfxdata="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" filled="f" fillcolor="#ccf" stroked="f">
                 <v:textbox>
                   <w:txbxContent>
-                    <w:p wp14:textId="77777777">
+                    <w:p>
                       <w:pPr>
                         <w:autoSpaceDE w:val="0"/>
                         <w:autoSpaceDN w:val="0"/>

</xml_diff>